<commit_message>
Add Selenium Intellij Code files and UI Studio files
</commit_message>
<xml_diff>
--- a/Ui Path Assignment/UI PATH Assignment Questions.docx
+++ b/Ui Path Assignment/UI PATH Assignment Questions.docx
@@ -269,13 +269,13 @@
       </w:pPr>
       <w:r>
         <w:rPr>
-          <w:noProof/>
+          <w:color w:val="000000" w:themeColor="text1"/>
         </w:rPr>
         <w:drawing>
-          <wp:inline distT="0" distB="0" distL="0" distR="0" wp14:anchorId="2DCBEA94" wp14:editId="5B12CC87">
-            <wp:extent cx="4030980" cy="4442460"/>
-            <wp:effectExtent l="0" t="0" r="7620" b="0"/>
-            <wp:docPr id="1788321530" name="Picture 2"/>
+          <wp:inline distT="0" distB="0" distL="0" distR="0" wp14:anchorId="0A060D40" wp14:editId="564A16A0">
+            <wp:extent cx="5943600" cy="6109970"/>
+            <wp:effectExtent l="0" t="0" r="0" b="5080"/>
+            <wp:docPr id="1375993497" name="Picture 1"/>
             <wp:cNvGraphicFramePr>
               <a:graphicFrameLocks xmlns:a="http://schemas.openxmlformats.org/drawingml/2006/main" noChangeAspect="1"/>
             </wp:cNvGraphicFramePr>
@@ -283,13 +283,477 @@
               <a:graphicData uri="http://schemas.openxmlformats.org/drawingml/2006/picture">
                 <pic:pic xmlns:pic="http://schemas.openxmlformats.org/drawingml/2006/picture">
                   <pic:nvPicPr>
-                    <pic:cNvPr id="0" name="Picture 3"/>
+                    <pic:cNvPr id="1375993497" name=""/>
+                    <pic:cNvPicPr/>
+                  </pic:nvPicPr>
+                  <pic:blipFill>
+                    <a:blip r:embed="rId7"/>
+                    <a:stretch>
+                      <a:fillRect/>
+                    </a:stretch>
+                  </pic:blipFill>
+                  <pic:spPr>
+                    <a:xfrm>
+                      <a:off x="0" y="0"/>
+                      <a:ext cx="5943600" cy="6109970"/>
+                    </a:xfrm>
+                    <a:prstGeom prst="rect">
+                      <a:avLst/>
+                    </a:prstGeom>
+                  </pic:spPr>
+                </pic:pic>
+              </a:graphicData>
+            </a:graphic>
+          </wp:inline>
+        </w:drawing>
+      </w:r>
+    </w:p>
+    <w:p>
+      <w:pPr>
+        <w:pStyle w:val="ListParagraph"/>
+        <w:rPr>
+          <w:color w:val="000000" w:themeColor="text1"/>
+        </w:rPr>
+      </w:pPr>
+    </w:p>
+    <w:p>
+      <w:pPr>
+        <w:pStyle w:val="ListParagraph"/>
+        <w:rPr>
+          <w:color w:val="000000" w:themeColor="text1"/>
+        </w:rPr>
+      </w:pPr>
+    </w:p>
+    <w:p>
+      <w:pPr>
+        <w:pStyle w:val="ListParagraph"/>
+        <w:rPr>
+          <w:color w:val="000000" w:themeColor="text1"/>
+        </w:rPr>
+      </w:pPr>
+    </w:p>
+    <w:p>
+      <w:pPr>
+        <w:pStyle w:val="ListParagraph"/>
+        <w:rPr>
+          <w:color w:val="000000" w:themeColor="text1"/>
+        </w:rPr>
+      </w:pPr>
+    </w:p>
+    <w:p>
+      <w:pPr>
+        <w:pStyle w:val="ListParagraph"/>
+        <w:rPr>
+          <w:color w:val="000000" w:themeColor="text1"/>
+        </w:rPr>
+      </w:pPr>
+    </w:p>
+    <w:p>
+      <w:pPr>
+        <w:rPr>
+          <w:color w:val="000000" w:themeColor="text1"/>
+        </w:rPr>
+      </w:pPr>
+    </w:p>
+    <w:p>
+      <w:pPr>
+        <w:pStyle w:val="ListParagraph"/>
+        <w:rPr>
+          <w:color w:val="000000" w:themeColor="text1"/>
+        </w:rPr>
+      </w:pPr>
+    </w:p>
+    <w:p>
+      <w:pPr>
+        <w:pStyle w:val="ListParagraph"/>
+        <w:numPr>
+          <w:ilvl w:val="0"/>
+          <w:numId w:val="4"/>
+        </w:numPr>
+        <w:rPr>
+          <w:color w:val="000000" w:themeColor="text1"/>
+        </w:rPr>
+      </w:pPr>
+      <w:r>
+        <w:rPr>
+          <w:color w:val="000000" w:themeColor="text1"/>
+        </w:rPr>
+        <w:t>Create a Dictionary for a class having 5 students and print the Marks obtained. for each student</w:t>
+      </w:r>
+    </w:p>
+    <w:p>
+      <w:pPr>
+        <w:pStyle w:val="ListParagraph"/>
+        <w:rPr>
+          <w:color w:val="000000" w:themeColor="text1"/>
+        </w:rPr>
+      </w:pPr>
+      <w:r>
+        <w:rPr>
+          <w:color w:val="000000" w:themeColor="text1"/>
+        </w:rPr>
+        <w:drawing>
+          <wp:inline distT="0" distB="0" distL="0" distR="0" wp14:anchorId="500B1ED9" wp14:editId="55AB5814">
+            <wp:extent cx="4286848" cy="5039428"/>
+            <wp:effectExtent l="0" t="0" r="0" b="8890"/>
+            <wp:docPr id="1543883427" name="Picture 1"/>
+            <wp:cNvGraphicFramePr>
+              <a:graphicFrameLocks xmlns:a="http://schemas.openxmlformats.org/drawingml/2006/main" noChangeAspect="1"/>
+            </wp:cNvGraphicFramePr>
+            <a:graphic xmlns:a="http://schemas.openxmlformats.org/drawingml/2006/main">
+              <a:graphicData uri="http://schemas.openxmlformats.org/drawingml/2006/picture">
+                <pic:pic xmlns:pic="http://schemas.openxmlformats.org/drawingml/2006/picture">
+                  <pic:nvPicPr>
+                    <pic:cNvPr id="1543883427" name=""/>
+                    <pic:cNvPicPr/>
+                  </pic:nvPicPr>
+                  <pic:blipFill>
+                    <a:blip r:embed="rId8"/>
+                    <a:stretch>
+                      <a:fillRect/>
+                    </a:stretch>
+                  </pic:blipFill>
+                  <pic:spPr>
+                    <a:xfrm>
+                      <a:off x="0" y="0"/>
+                      <a:ext cx="4286848" cy="5039428"/>
+                    </a:xfrm>
+                    <a:prstGeom prst="rect">
+                      <a:avLst/>
+                    </a:prstGeom>
+                  </pic:spPr>
+                </pic:pic>
+              </a:graphicData>
+            </a:graphic>
+          </wp:inline>
+        </w:drawing>
+      </w:r>
+    </w:p>
+    <w:p>
+      <w:pPr>
+        <w:pStyle w:val="ListParagraph"/>
+        <w:rPr>
+          <w:color w:val="000000" w:themeColor="text1"/>
+        </w:rPr>
+      </w:pPr>
+      <w:r>
+        <w:rPr>
+          <w:noProof/>
+        </w:rPr>
+        <mc:AlternateContent>
+          <mc:Choice Requires="wpi">
+            <w:drawing>
+              <wp:anchor distT="0" distB="0" distL="114300" distR="114300" simplePos="0" relativeHeight="251667456" behindDoc="0" locked="0" layoutInCell="1" allowOverlap="1" wp14:anchorId="14005A06" wp14:editId="129FC3A3">
+                <wp:simplePos x="0" y="0"/>
+                <wp:positionH relativeFrom="column">
+                  <wp:posOffset>632640</wp:posOffset>
+                </wp:positionH>
+                <wp:positionV relativeFrom="paragraph">
+                  <wp:posOffset>669435</wp:posOffset>
+                </wp:positionV>
+                <wp:extent cx="1546920" cy="14760"/>
+                <wp:effectExtent l="95250" t="152400" r="91440" b="156845"/>
+                <wp:wrapNone/>
+                <wp:docPr id="819308395" name="Ink 12"/>
+                <wp:cNvGraphicFramePr/>
+                <a:graphic xmlns:a="http://schemas.openxmlformats.org/drawingml/2006/main">
+                  <a:graphicData uri="http://schemas.microsoft.com/office/word/2010/wordprocessingInk">
+                    <w14:contentPart bwMode="auto" r:id="rId9">
+                      <w14:nvContentPartPr>
+                        <w14:cNvContentPartPr/>
+                      </w14:nvContentPartPr>
+                      <w14:xfrm>
+                        <a:off x="0" y="0"/>
+                        <a:ext cx="1546920" cy="14760"/>
+                      </w14:xfrm>
+                    </w14:contentPart>
+                  </a:graphicData>
+                </a:graphic>
+              </wp:anchor>
+            </w:drawing>
+          </mc:Choice>
+          <mc:Fallback>
+            <w:pict>
+              <v:shapetype w14:anchorId="190CEB62" id="_x0000_t75" coordsize="21600,21600" o:spt="75" o:preferrelative="t" path="m@4@5l@4@11@9@11@9@5xe" filled="f" stroked="f">
+                <v:stroke joinstyle="miter"/>
+                <v:formulas>
+                  <v:f eqn="if lineDrawn pixelLineWidth 0"/>
+                  <v:f eqn="sum @0 1 0"/>
+                  <v:f eqn="sum 0 0 @1"/>
+                  <v:f eqn="prod @2 1 2"/>
+                  <v:f eqn="prod @3 21600 pixelWidth"/>
+                  <v:f eqn="prod @3 21600 pixelHeight"/>
+                  <v:f eqn="sum @0 0 1"/>
+                  <v:f eqn="prod @6 1 2"/>
+                  <v:f eqn="prod @7 21600 pixelWidth"/>
+                  <v:f eqn="sum @8 21600 0"/>
+                  <v:f eqn="prod @7 21600 pixelHeight"/>
+                  <v:f eqn="sum @10 21600 0"/>
+                </v:formulas>
+                <v:path o:extrusionok="f" gradientshapeok="t" o:connecttype="rect"/>
+                <o:lock v:ext="edit" aspectratio="t"/>
+              </v:shapetype>
+              <v:shape id="Ink 12" o:spid="_x0000_s1026" type="#_x0000_t75" style="position:absolute;margin-left:45.55pt;margin-top:44.2pt;width:130.3pt;height:18.15pt;z-index:251667456;visibility:visible;mso-wrap-style:square;mso-wrap-distance-left:9pt;mso-wrap-distance-top:0;mso-wrap-distance-right:9pt;mso-wrap-distance-bottom:0;mso-position-horizontal:absolute;mso-position-horizontal-relative:text;mso-position-vertical:absolute;mso-position-vertical-relative:text" o:gfxdata="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">
+                <v:imagedata r:id="rId10" o:title=""/>
+              </v:shape>
+            </w:pict>
+          </mc:Fallback>
+        </mc:AlternateContent>
+      </w:r>
+      <w:r>
+        <w:rPr>
+          <w:noProof/>
+        </w:rPr>
+        <mc:AlternateContent>
+          <mc:Choice Requires="wpi">
+            <w:drawing>
+              <wp:anchor distT="0" distB="0" distL="114300" distR="114300" simplePos="0" relativeHeight="251666432" behindDoc="0" locked="0" layoutInCell="1" allowOverlap="1" wp14:anchorId="766814BD" wp14:editId="07ACDE5B">
+                <wp:simplePos x="0" y="0"/>
+                <wp:positionH relativeFrom="column">
+                  <wp:posOffset>669925</wp:posOffset>
+                </wp:positionH>
+                <wp:positionV relativeFrom="paragraph">
+                  <wp:posOffset>1430020</wp:posOffset>
+                </wp:positionV>
+                <wp:extent cx="1631315" cy="635"/>
+                <wp:effectExtent l="95250" t="152400" r="102235" b="151765"/>
+                <wp:wrapNone/>
+                <wp:docPr id="764438544" name="Ink 11"/>
+                <wp:cNvGraphicFramePr/>
+                <a:graphic xmlns:a="http://schemas.openxmlformats.org/drawingml/2006/main">
+                  <a:graphicData uri="http://schemas.microsoft.com/office/word/2010/wordprocessingInk">
+                    <w14:contentPart bwMode="auto" r:id="rId11">
+                      <w14:nvContentPartPr>
+                        <w14:cNvContentPartPr/>
+                      </w14:nvContentPartPr>
+                      <w14:xfrm>
+                        <a:off x="0" y="0"/>
+                        <a:ext cx="1631315" cy="635"/>
+                      </w14:xfrm>
+                    </w14:contentPart>
+                  </a:graphicData>
+                </a:graphic>
+                <wp14:sizeRelH relativeFrom="margin">
+                  <wp14:pctWidth>0</wp14:pctWidth>
+                </wp14:sizeRelH>
+                <wp14:sizeRelV relativeFrom="margin">
+                  <wp14:pctHeight>0</wp14:pctHeight>
+                </wp14:sizeRelV>
+              </wp:anchor>
+            </w:drawing>
+          </mc:Choice>
+          <mc:Fallback>
+            <w:pict>
+              <v:shape w14:anchorId="1F9AD6AF" id="Ink 11" o:spid="_x0000_s1026" type="#_x0000_t75" style="position:absolute;margin-left:48.55pt;margin-top:97.6pt;width:136.9pt;height:30pt;z-index:251666432;visibility:visible;mso-wrap-style:square;mso-width-percent:0;mso-height-percent:0;mso-wrap-distance-left:9pt;mso-wrap-distance-top:0;mso-wrap-distance-right:9pt;mso-wrap-distance-bottom:0;mso-position-horizontal:absolute;mso-position-horizontal-relative:text;mso-position-vertical:absolute;mso-position-vertical-relative:text;mso-width-percent:0;mso-height-percent:0;mso-width-relative:margin;mso-height-relative:margin" o:gfxdata="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">
+                <v:imagedata r:id="rId12" o:title=""/>
+              </v:shape>
+            </w:pict>
+          </mc:Fallback>
+        </mc:AlternateContent>
+      </w:r>
+      <w:r>
+        <w:rPr>
+          <w:noProof/>
+        </w:rPr>
+        <mc:AlternateContent>
+          <mc:Choice Requires="wpi">
+            <w:drawing>
+              <wp:anchor distT="0" distB="0" distL="114300" distR="114300" simplePos="0" relativeHeight="251664384" behindDoc="0" locked="0" layoutInCell="1" allowOverlap="1" wp14:anchorId="6C2B5DFA" wp14:editId="37A8A57D">
+                <wp:simplePos x="0" y="0"/>
+                <wp:positionH relativeFrom="column">
+                  <wp:posOffset>655320</wp:posOffset>
+                </wp:positionH>
+                <wp:positionV relativeFrom="paragraph">
+                  <wp:posOffset>1216995</wp:posOffset>
+                </wp:positionV>
+                <wp:extent cx="1607040" cy="30960"/>
+                <wp:effectExtent l="95250" t="152400" r="107950" b="160020"/>
+                <wp:wrapNone/>
+                <wp:docPr id="605231832" name="Ink 9"/>
+                <wp:cNvGraphicFramePr/>
+                <a:graphic xmlns:a="http://schemas.openxmlformats.org/drawingml/2006/main">
+                  <a:graphicData uri="http://schemas.microsoft.com/office/word/2010/wordprocessingInk">
+                    <w14:contentPart bwMode="auto" r:id="rId13">
+                      <w14:nvContentPartPr>
+                        <w14:cNvContentPartPr/>
+                      </w14:nvContentPartPr>
+                      <w14:xfrm>
+                        <a:off x="0" y="0"/>
+                        <a:ext cx="1607040" cy="30960"/>
+                      </w14:xfrm>
+                    </w14:contentPart>
+                  </a:graphicData>
+                </a:graphic>
+              </wp:anchor>
+            </w:drawing>
+          </mc:Choice>
+          <mc:Fallback>
+            <w:pict>
+              <v:shape w14:anchorId="6BC3F1FF" id="Ink 9" o:spid="_x0000_s1026" type="#_x0000_t75" style="position:absolute;margin-left:47.35pt;margin-top:87.35pt;width:135.05pt;height:19.45pt;z-index:251664384;visibility:visible;mso-wrap-style:square;mso-wrap-distance-left:9pt;mso-wrap-distance-top:0;mso-wrap-distance-right:9pt;mso-wrap-distance-bottom:0;mso-position-horizontal:absolute;mso-position-horizontal-relative:text;mso-position-vertical:absolute;mso-position-vertical-relative:text" o:gfxdata="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">
+                <v:imagedata r:id="rId14" o:title=""/>
+              </v:shape>
+            </w:pict>
+          </mc:Fallback>
+        </mc:AlternateContent>
+      </w:r>
+      <w:r>
+        <w:rPr>
+          <w:noProof/>
+        </w:rPr>
+        <mc:AlternateContent>
+          <mc:Choice Requires="wpi">
+            <w:drawing>
+              <wp:anchor distT="0" distB="0" distL="114300" distR="114300" simplePos="0" relativeHeight="251663360" behindDoc="0" locked="0" layoutInCell="1" allowOverlap="1" wp14:anchorId="3613CD12" wp14:editId="33D00F24">
+                <wp:simplePos x="0" y="0"/>
+                <wp:positionH relativeFrom="column">
+                  <wp:posOffset>662880</wp:posOffset>
+                </wp:positionH>
+                <wp:positionV relativeFrom="paragraph">
+                  <wp:posOffset>1041675</wp:posOffset>
+                </wp:positionV>
+                <wp:extent cx="1585080" cy="7920"/>
+                <wp:effectExtent l="95250" t="152400" r="91440" b="163830"/>
+                <wp:wrapNone/>
+                <wp:docPr id="462546479" name="Ink 8"/>
+                <wp:cNvGraphicFramePr/>
+                <a:graphic xmlns:a="http://schemas.openxmlformats.org/drawingml/2006/main">
+                  <a:graphicData uri="http://schemas.microsoft.com/office/word/2010/wordprocessingInk">
+                    <w14:contentPart bwMode="auto" r:id="rId15">
+                      <w14:nvContentPartPr>
+                        <w14:cNvContentPartPr/>
+                      </w14:nvContentPartPr>
+                      <w14:xfrm>
+                        <a:off x="0" y="0"/>
+                        <a:ext cx="1585080" cy="7920"/>
+                      </w14:xfrm>
+                    </w14:contentPart>
+                  </a:graphicData>
+                </a:graphic>
+              </wp:anchor>
+            </w:drawing>
+          </mc:Choice>
+          <mc:Fallback>
+            <w:pict>
+              <v:shape w14:anchorId="0054D292" id="Ink 8" o:spid="_x0000_s1026" type="#_x0000_t75" style="position:absolute;margin-left:47.95pt;margin-top:73.5pt;width:133.3pt;height:17.6pt;z-index:251663360;visibility:visible;mso-wrap-style:square;mso-wrap-distance-left:9pt;mso-wrap-distance-top:0;mso-wrap-distance-right:9pt;mso-wrap-distance-bottom:0;mso-position-horizontal:absolute;mso-position-horizontal-relative:text;mso-position-vertical:absolute;mso-position-vertical-relative:text" o:gfxdata="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">
+                <v:imagedata r:id="rId16" o:title=""/>
+              </v:shape>
+            </w:pict>
+          </mc:Fallback>
+        </mc:AlternateContent>
+      </w:r>
+      <w:r>
+        <w:rPr>
+          <w:noProof/>
+        </w:rPr>
+        <mc:AlternateContent>
+          <mc:Choice Requires="wpi">
+            <w:drawing>
+              <wp:anchor distT="0" distB="0" distL="114300" distR="114300" simplePos="0" relativeHeight="251661312" behindDoc="0" locked="0" layoutInCell="1" allowOverlap="1" wp14:anchorId="3C36EEC9" wp14:editId="76D43F68">
+                <wp:simplePos x="0" y="0"/>
+                <wp:positionH relativeFrom="column">
+                  <wp:posOffset>655320</wp:posOffset>
+                </wp:positionH>
+                <wp:positionV relativeFrom="paragraph">
+                  <wp:posOffset>843315</wp:posOffset>
+                </wp:positionV>
+                <wp:extent cx="1614960" cy="62280"/>
+                <wp:effectExtent l="95250" t="152400" r="99695" b="147320"/>
+                <wp:wrapNone/>
+                <wp:docPr id="1512634067" name="Ink 6"/>
+                <wp:cNvGraphicFramePr/>
+                <a:graphic xmlns:a="http://schemas.openxmlformats.org/drawingml/2006/main">
+                  <a:graphicData uri="http://schemas.microsoft.com/office/word/2010/wordprocessingInk">
+                    <w14:contentPart bwMode="auto" r:id="rId17">
+                      <w14:nvContentPartPr>
+                        <w14:cNvContentPartPr/>
+                      </w14:nvContentPartPr>
+                      <w14:xfrm>
+                        <a:off x="0" y="0"/>
+                        <a:ext cx="1614960" cy="62280"/>
+                      </w14:xfrm>
+                    </w14:contentPart>
+                  </a:graphicData>
+                </a:graphic>
+              </wp:anchor>
+            </w:drawing>
+          </mc:Choice>
+          <mc:Fallback>
+            <w:pict>
+              <v:shape w14:anchorId="52A90BEE" id="Ink 6" o:spid="_x0000_s1026" type="#_x0000_t75" style="position:absolute;margin-left:47.35pt;margin-top:57.9pt;width:135.65pt;height:21.9pt;z-index:251661312;visibility:visible;mso-wrap-style:square;mso-wrap-distance-left:9pt;mso-wrap-distance-top:0;mso-wrap-distance-right:9pt;mso-wrap-distance-bottom:0;mso-position-horizontal:absolute;mso-position-horizontal-relative:text;mso-position-vertical:absolute;mso-position-vertical-relative:text" o:gfxdata="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">
+                <v:imagedata r:id="rId18" o:title=""/>
+              </v:shape>
+            </w:pict>
+          </mc:Fallback>
+        </mc:AlternateContent>
+      </w:r>
+      <w:r>
+        <w:rPr>
+          <w:noProof/>
+        </w:rPr>
+        <mc:AlternateContent>
+          <mc:Choice Requires="wpi">
+            <w:drawing>
+              <wp:anchor distT="0" distB="0" distL="114300" distR="114300" simplePos="0" relativeHeight="251660288" behindDoc="0" locked="0" layoutInCell="1" allowOverlap="1" wp14:anchorId="064597F7" wp14:editId="7489A313">
+                <wp:simplePos x="0" y="0"/>
+                <wp:positionH relativeFrom="column">
+                  <wp:posOffset>640200</wp:posOffset>
+                </wp:positionH>
+                <wp:positionV relativeFrom="paragraph">
+                  <wp:posOffset>660435</wp:posOffset>
+                </wp:positionV>
+                <wp:extent cx="1584360" cy="54360"/>
+                <wp:effectExtent l="95250" t="152400" r="92075" b="155575"/>
+                <wp:wrapNone/>
+                <wp:docPr id="1771593080" name="Ink 5"/>
+                <wp:cNvGraphicFramePr/>
+                <a:graphic xmlns:a="http://schemas.openxmlformats.org/drawingml/2006/main">
+                  <a:graphicData uri="http://schemas.microsoft.com/office/word/2010/wordprocessingInk">
+                    <w14:contentPart bwMode="auto" r:id="rId19">
+                      <w14:nvContentPartPr>
+                        <w14:cNvContentPartPr/>
+                      </w14:nvContentPartPr>
+                      <w14:xfrm>
+                        <a:off x="0" y="0"/>
+                        <a:ext cx="1584360" cy="54360"/>
+                      </w14:xfrm>
+                    </w14:contentPart>
+                  </a:graphicData>
+                </a:graphic>
+              </wp:anchor>
+            </w:drawing>
+          </mc:Choice>
+          <mc:Fallback>
+            <w:pict>
+              <v:shape w14:anchorId="66514537" id="Ink 5" o:spid="_x0000_s1026" type="#_x0000_t75" style="position:absolute;margin-left:46.15pt;margin-top:43.5pt;width:133.25pt;height:21.3pt;z-index:251660288;visibility:visible;mso-wrap-style:square;mso-wrap-distance-left:9pt;mso-wrap-distance-top:0;mso-wrap-distance-right:9pt;mso-wrap-distance-bottom:0;mso-position-horizontal:absolute;mso-position-horizontal-relative:text;mso-position-vertical:absolute;mso-position-vertical-relative:text" o:gfxdata="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">
+                <v:imagedata r:id="rId20" o:title=""/>
+              </v:shape>
+            </w:pict>
+          </mc:Fallback>
+        </mc:AlternateContent>
+      </w:r>
+      <w:r>
+        <w:rPr>
+          <w:noProof/>
+        </w:rPr>
+        <w:drawing>
+          <wp:inline distT="0" distB="0" distL="0" distR="0" wp14:anchorId="6A064E0D" wp14:editId="4A0A89B2">
+            <wp:extent cx="5943600" cy="1711325"/>
+            <wp:effectExtent l="0" t="0" r="0" b="3175"/>
+            <wp:docPr id="622289104" name="Picture 1"/>
+            <wp:cNvGraphicFramePr>
+              <a:graphicFrameLocks xmlns:a="http://schemas.openxmlformats.org/drawingml/2006/main" noChangeAspect="1"/>
+            </wp:cNvGraphicFramePr>
+            <a:graphic xmlns:a="http://schemas.openxmlformats.org/drawingml/2006/main">
+              <a:graphicData uri="http://schemas.openxmlformats.org/drawingml/2006/picture">
+                <pic:pic xmlns:pic="http://schemas.openxmlformats.org/drawingml/2006/picture">
+                  <pic:nvPicPr>
+                    <pic:cNvPr id="0" name="Picture 1"/>
                     <pic:cNvPicPr>
                       <a:picLocks noChangeAspect="1" noChangeArrowheads="1"/>
                     </pic:cNvPicPr>
                   </pic:nvPicPr>
                   <pic:blipFill>
-                    <a:blip r:embed="rId7">
+                    <a:blip r:embed="rId21">
                       <a:extLst>
                         <a:ext uri="{28A0092B-C50C-407E-A947-70E740481C1C}">
                           <a14:useLocalDpi xmlns:a14="http://schemas.microsoft.com/office/drawing/2010/main" val="0"/>
@@ -304,7 +768,7 @@
                   <pic:spPr bwMode="auto">
                     <a:xfrm>
                       <a:off x="0" y="0"/>
-                      <a:ext cx="4030980" cy="4442460"/>
+                      <a:ext cx="5943600" cy="1711325"/>
                     </a:xfrm>
                     <a:prstGeom prst="rect">
                       <a:avLst/>
@@ -324,20 +788,34 @@
     <w:p>
       <w:pPr>
         <w:pStyle w:val="ListParagraph"/>
-        <w:numPr>
-          <w:ilvl w:val="0"/>
-          <w:numId w:val="4"/>
-        </w:numPr>
-        <w:rPr>
-          <w:color w:val="000000" w:themeColor="text1"/>
-        </w:rPr>
-      </w:pPr>
-      <w:r>
-        <w:rPr>
-          <w:color w:val="000000" w:themeColor="text1"/>
-        </w:rPr>
-        <w:t>Create a Dictionary for a class having 5 students and print the Marks obtained. for each student</w:t>
-      </w:r>
+        <w:rPr>
+          <w:color w:val="000000" w:themeColor="text1"/>
+        </w:rPr>
+      </w:pPr>
+    </w:p>
+    <w:p>
+      <w:pPr>
+        <w:pStyle w:val="ListParagraph"/>
+        <w:rPr>
+          <w:color w:val="000000" w:themeColor="text1"/>
+        </w:rPr>
+      </w:pPr>
+    </w:p>
+    <w:p>
+      <w:pPr>
+        <w:pStyle w:val="ListParagraph"/>
+        <w:rPr>
+          <w:color w:val="000000" w:themeColor="text1"/>
+        </w:rPr>
+      </w:pPr>
+    </w:p>
+    <w:p>
+      <w:pPr>
+        <w:pStyle w:val="ListParagraph"/>
+        <w:rPr>
+          <w:color w:val="000000" w:themeColor="text1"/>
+        </w:rPr>
+      </w:pPr>
     </w:p>
     <w:p>
       <w:pPr>
@@ -368,6 +846,172 @@
         <w:t>! and Print the output as - Hello Everyone.</w:t>
       </w:r>
     </w:p>
+    <w:p>
+      <w:pPr>
+        <w:pStyle w:val="ListParagraph"/>
+      </w:pPr>
+      <w:r>
+        <w:rPr>
+          <w:noProof/>
+        </w:rPr>
+        <w:drawing>
+          <wp:inline distT="0" distB="0" distL="0" distR="0" wp14:anchorId="12181A5B" wp14:editId="1D5B3EC0">
+            <wp:extent cx="5943600" cy="3946525"/>
+            <wp:effectExtent l="0" t="0" r="0" b="0"/>
+            <wp:docPr id="627686946" name="Picture 2"/>
+            <wp:cNvGraphicFramePr>
+              <a:graphicFrameLocks xmlns:a="http://schemas.openxmlformats.org/drawingml/2006/main" noChangeAspect="1"/>
+            </wp:cNvGraphicFramePr>
+            <a:graphic xmlns:a="http://schemas.openxmlformats.org/drawingml/2006/main">
+              <a:graphicData uri="http://schemas.openxmlformats.org/drawingml/2006/picture">
+                <pic:pic xmlns:pic="http://schemas.openxmlformats.org/drawingml/2006/picture">
+                  <pic:nvPicPr>
+                    <pic:cNvPr id="0" name="Picture 3"/>
+                    <pic:cNvPicPr>
+                      <a:picLocks noChangeAspect="1" noChangeArrowheads="1"/>
+                    </pic:cNvPicPr>
+                  </pic:nvPicPr>
+                  <pic:blipFill>
+                    <a:blip r:embed="rId22">
+                      <a:extLst>
+                        <a:ext uri="{28A0092B-C50C-407E-A947-70E740481C1C}">
+                          <a14:useLocalDpi xmlns:a14="http://schemas.microsoft.com/office/drawing/2010/main" val="0"/>
+                        </a:ext>
+                      </a:extLst>
+                    </a:blip>
+                    <a:srcRect/>
+                    <a:stretch>
+                      <a:fillRect/>
+                    </a:stretch>
+                  </pic:blipFill>
+                  <pic:spPr bwMode="auto">
+                    <a:xfrm>
+                      <a:off x="0" y="0"/>
+                      <a:ext cx="5943600" cy="3946525"/>
+                    </a:xfrm>
+                    <a:prstGeom prst="rect">
+                      <a:avLst/>
+                    </a:prstGeom>
+                    <a:noFill/>
+                    <a:ln>
+                      <a:noFill/>
+                    </a:ln>
+                  </pic:spPr>
+                </pic:pic>
+              </a:graphicData>
+            </a:graphic>
+          </wp:inline>
+        </w:drawing>
+      </w:r>
+    </w:p>
+    <w:p>
+      <w:pPr>
+        <w:pStyle w:val="ListParagraph"/>
+      </w:pPr>
+      <w:r>
+        <w:rPr>
+          <w:noProof/>
+        </w:rPr>
+        <mc:AlternateContent>
+          <mc:Choice Requires="wpi">
+            <w:drawing>
+              <wp:anchor distT="0" distB="0" distL="114300" distR="114300" simplePos="0" relativeHeight="251659264" behindDoc="0" locked="0" layoutInCell="1" allowOverlap="1" wp14:anchorId="59083291" wp14:editId="1E6F3987">
+                <wp:simplePos x="0" y="0"/>
+                <wp:positionH relativeFrom="column">
+                  <wp:posOffset>731640</wp:posOffset>
+                </wp:positionH>
+                <wp:positionV relativeFrom="paragraph">
+                  <wp:posOffset>1079955</wp:posOffset>
+                </wp:positionV>
+                <wp:extent cx="891000" cy="8640"/>
+                <wp:effectExtent l="95250" t="152400" r="99695" b="163195"/>
+                <wp:wrapNone/>
+                <wp:docPr id="300392105" name="Ink 4"/>
+                <wp:cNvGraphicFramePr/>
+                <a:graphic xmlns:a="http://schemas.openxmlformats.org/drawingml/2006/main">
+                  <a:graphicData uri="http://schemas.microsoft.com/office/word/2010/wordprocessingInk">
+                    <w14:contentPart bwMode="auto" r:id="rId23">
+                      <w14:nvContentPartPr>
+                        <w14:cNvContentPartPr/>
+                      </w14:nvContentPartPr>
+                      <w14:xfrm>
+                        <a:off x="0" y="0"/>
+                        <a:ext cx="891000" cy="8640"/>
+                      </w14:xfrm>
+                    </w14:contentPart>
+                  </a:graphicData>
+                </a:graphic>
+              </wp:anchor>
+            </w:drawing>
+          </mc:Choice>
+          <mc:Fallback>
+            <w:pict>
+              <v:shape w14:anchorId="54174B80" id="Ink 4" o:spid="_x0000_s1026" type="#_x0000_t75" style="position:absolute;margin-left:53.35pt;margin-top:76.55pt;width:78.65pt;height:17.7pt;z-index:251659264;visibility:visible;mso-wrap-style:square;mso-wrap-distance-left:9pt;mso-wrap-distance-top:0;mso-wrap-distance-right:9pt;mso-wrap-distance-bottom:0;mso-position-horizontal:absolute;mso-position-horizontal-relative:text;mso-position-vertical:absolute;mso-position-vertical-relative:text" o:gfxdata="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">
+                <v:imagedata r:id="rId24" o:title=""/>
+              </v:shape>
+            </w:pict>
+          </mc:Fallback>
+        </mc:AlternateContent>
+      </w:r>
+      <w:r>
+        <w:rPr>
+          <w:noProof/>
+        </w:rPr>
+        <w:drawing>
+          <wp:inline distT="0" distB="0" distL="0" distR="0" wp14:anchorId="7D0E412D" wp14:editId="3C142153">
+            <wp:extent cx="5943600" cy="1844675"/>
+            <wp:effectExtent l="0" t="0" r="0" b="3175"/>
+            <wp:docPr id="1833203975" name="Picture 3"/>
+            <wp:cNvGraphicFramePr>
+              <a:graphicFrameLocks xmlns:a="http://schemas.openxmlformats.org/drawingml/2006/main" noChangeAspect="1"/>
+            </wp:cNvGraphicFramePr>
+            <a:graphic xmlns:a="http://schemas.openxmlformats.org/drawingml/2006/main">
+              <a:graphicData uri="http://schemas.openxmlformats.org/drawingml/2006/picture">
+                <pic:pic xmlns:pic="http://schemas.openxmlformats.org/drawingml/2006/picture">
+                  <pic:nvPicPr>
+                    <pic:cNvPr id="0" name="Picture 5"/>
+                    <pic:cNvPicPr>
+                      <a:picLocks noChangeAspect="1" noChangeArrowheads="1"/>
+                    </pic:cNvPicPr>
+                  </pic:nvPicPr>
+                  <pic:blipFill>
+                    <a:blip r:embed="rId25">
+                      <a:extLst>
+                        <a:ext uri="{28A0092B-C50C-407E-A947-70E740481C1C}">
+                          <a14:useLocalDpi xmlns:a14="http://schemas.microsoft.com/office/drawing/2010/main" val="0"/>
+                        </a:ext>
+                      </a:extLst>
+                    </a:blip>
+                    <a:srcRect/>
+                    <a:stretch>
+                      <a:fillRect/>
+                    </a:stretch>
+                  </pic:blipFill>
+                  <pic:spPr bwMode="auto">
+                    <a:xfrm>
+                      <a:off x="0" y="0"/>
+                      <a:ext cx="5943600" cy="1844675"/>
+                    </a:xfrm>
+                    <a:prstGeom prst="rect">
+                      <a:avLst/>
+                    </a:prstGeom>
+                    <a:noFill/>
+                    <a:ln>
+                      <a:noFill/>
+                    </a:ln>
+                  </pic:spPr>
+                </pic:pic>
+              </a:graphicData>
+            </a:graphic>
+          </wp:inline>
+        </w:drawing>
+      </w:r>
+    </w:p>
+    <w:p/>
+    <w:p/>
+    <w:p/>
+    <w:p/>
+    <w:p/>
     <w:p/>
     <w:p>
       <w:pPr>
@@ -388,6 +1032,7 @@
           <w:szCs w:val="32"/>
           <w:u w:val="single"/>
         </w:rPr>
+        <w:lastRenderedPageBreak/>
         <w:t>Automation Activities</w:t>
       </w:r>
     </w:p>
@@ -502,7 +1147,6 @@
         <w:rPr>
           <w:color w:val="000000" w:themeColor="text1"/>
         </w:rPr>
-        <w:lastRenderedPageBreak/>
         <w:t>seq file 3 - Reuse the first two sequence files and print the first name of the user, also check if the user is an eligible voter or not.</w:t>
       </w:r>
     </w:p>
@@ -550,7 +1194,7 @@
         <w:pStyle w:val="ListParagraph"/>
         <w:spacing w:before="240" w:after="240"/>
       </w:pPr>
-      <w:hyperlink r:id="rId8">
+      <w:hyperlink r:id="rId26">
         <w:r>
           <w:rPr>
             <w:rStyle w:val="Hyperlink"/>
@@ -2437,6 +3081,213 @@
 </w:styles>
 </file>
 
+<file path=word/ink/ink1.xml><?xml version="1.0" encoding="utf-8"?>
+<inkml:ink xmlns:inkml="http://www.w3.org/2003/InkML">
+  <inkml:definitions>
+    <inkml:context xml:id="ctx0">
+      <inkml:inkSource xml:id="inkSrc0">
+        <inkml:traceFormat>
+          <inkml:channel name="X" type="integer" min="-2.14748E9" max="2.14748E9" units="cm"/>
+          <inkml:channel name="Y" type="integer" min="-2.14748E9" max="2.14748E9" units="cm"/>
+        </inkml:traceFormat>
+        <inkml:channelProperties>
+          <inkml:channelProperty channel="X" name="resolution" value="1000" units="1/cm"/>
+          <inkml:channelProperty channel="Y" name="resolution" value="1000" units="1/cm"/>
+        </inkml:channelProperties>
+      </inkml:inkSource>
+      <inkml:timestamp xml:id="ts0" timeString="2025-06-23T05:20:59.696"/>
+    </inkml:context>
+    <inkml:brush xml:id="br0">
+      <inkml:brushProperty name="width" value="0.3" units="cm"/>
+      <inkml:brushProperty name="height" value="0.6" units="cm"/>
+      <inkml:brushProperty name="color" value="#FFFC00"/>
+      <inkml:brushProperty name="tip" value="rectangle"/>
+      <inkml:brushProperty name="rasterOp" value="maskPen"/>
+      <inkml:brushProperty name="ignorePressure" value="1"/>
+    </inkml:brush>
+  </inkml:definitions>
+  <inkml:trace contextRef="#ctx0" brushRef="#br0">0 40,'3832'0,"-3816"-1,0 0,28-8,-27 6,0 0,21-1,58 5,40-2,-67-15,-54 13</inkml:trace>
+</inkml:ink>
+</file>
+
+<file path=word/ink/ink2.xml><?xml version="1.0" encoding="utf-8"?>
+<inkml:ink xmlns:inkml="http://www.w3.org/2003/InkML">
+  <inkml:definitions>
+    <inkml:context xml:id="ctx0">
+      <inkml:inkSource xml:id="inkSrc0">
+        <inkml:traceFormat>
+          <inkml:channel name="X" type="integer" min="-2.14748E9" max="2.14748E9" units="cm"/>
+          <inkml:channel name="Y" type="integer" min="-2.14748E9" max="2.14748E9" units="cm"/>
+          <inkml:channel name="F" type="integer" max="32767" units="dev"/>
+        </inkml:traceFormat>
+        <inkml:channelProperties>
+          <inkml:channelProperty channel="X" name="resolution" value="1000" units="1/cm"/>
+          <inkml:channelProperty channel="Y" name="resolution" value="1000" units="1/cm"/>
+          <inkml:channelProperty channel="F" name="resolution" value="0" units="1/dev"/>
+        </inkml:channelProperties>
+      </inkml:inkSource>
+      <inkml:timestamp xml:id="ts0" timeString="2025-06-23T05:20:53.268"/>
+    </inkml:context>
+    <inkml:brush xml:id="br0">
+      <inkml:brushProperty name="width" value="0.3" units="cm"/>
+      <inkml:brushProperty name="height" value="0.6" units="cm"/>
+      <inkml:brushProperty name="color" value="#FFFC00"/>
+      <inkml:brushProperty name="tip" value="rectangle"/>
+      <inkml:brushProperty name="rasterOp" value="maskPen"/>
+      <inkml:brushProperty name="ignorePressure" value="1"/>
+    </inkml:brush>
+  </inkml:definitions>
+  <inkml:trace contextRef="#ctx0" brushRef="#br0">1 28 0,'4530'0'0</inkml:trace>
+</inkml:ink>
+</file>
+
+<file path=word/ink/ink3.xml><?xml version="1.0" encoding="utf-8"?>
+<inkml:ink xmlns:inkml="http://www.w3.org/2003/InkML">
+  <inkml:definitions>
+    <inkml:context xml:id="ctx0">
+      <inkml:inkSource xml:id="inkSrc0">
+        <inkml:traceFormat>
+          <inkml:channel name="X" type="integer" min="-2.14748E9" max="2.14748E9" units="cm"/>
+          <inkml:channel name="Y" type="integer" min="-2.14748E9" max="2.14748E9" units="cm"/>
+        </inkml:traceFormat>
+        <inkml:channelProperties>
+          <inkml:channelProperty channel="X" name="resolution" value="1000" units="1/cm"/>
+          <inkml:channelProperty channel="Y" name="resolution" value="1000" units="1/cm"/>
+        </inkml:channelProperties>
+      </inkml:inkSource>
+      <inkml:timestamp xml:id="ts0" timeString="2025-06-23T05:20:49.149"/>
+    </inkml:context>
+    <inkml:brush xml:id="br0">
+      <inkml:brushProperty name="width" value="0.3" units="cm"/>
+      <inkml:brushProperty name="height" value="0.6" units="cm"/>
+      <inkml:brushProperty name="color" value="#FFFC00"/>
+      <inkml:brushProperty name="tip" value="rectangle"/>
+      <inkml:brushProperty name="rasterOp" value="maskPen"/>
+      <inkml:brushProperty name="ignorePressure" value="1"/>
+    </inkml:brush>
+  </inkml:definitions>
+  <inkml:trace contextRef="#ctx0" brushRef="#br0">0 85,'1746'0,"-1569"-12,-75 2,-8 3,146-7,231-1,-1 8,-275 9,566-2,-745-1,0 0,28-8,-27 6,0 0,21-1,3 3,-23 1</inkml:trace>
+</inkml:ink>
+</file>
+
+<file path=word/ink/ink4.xml><?xml version="1.0" encoding="utf-8"?>
+<inkml:ink xmlns:inkml="http://www.w3.org/2003/InkML">
+  <inkml:definitions>
+    <inkml:context xml:id="ctx0">
+      <inkml:inkSource xml:id="inkSrc0">
+        <inkml:traceFormat>
+          <inkml:channel name="X" type="integer" min="-2.14748E9" max="2.14748E9" units="cm"/>
+          <inkml:channel name="Y" type="integer" min="-2.14748E9" max="2.14748E9" units="cm"/>
+          <inkml:channel name="F" type="integer" max="32767" units="dev"/>
+        </inkml:traceFormat>
+        <inkml:channelProperties>
+          <inkml:channelProperty channel="X" name="resolution" value="1000" units="1/cm"/>
+          <inkml:channelProperty channel="Y" name="resolution" value="1000" units="1/cm"/>
+          <inkml:channelProperty channel="F" name="resolution" value="0" units="1/dev"/>
+        </inkml:channelProperties>
+      </inkml:inkSource>
+      <inkml:timestamp xml:id="ts0" timeString="2025-06-23T05:20:45.821"/>
+    </inkml:context>
+    <inkml:brush xml:id="br0">
+      <inkml:brushProperty name="width" value="0.3" units="cm"/>
+      <inkml:brushProperty name="height" value="0.6" units="cm"/>
+      <inkml:brushProperty name="color" value="#FFFC00"/>
+      <inkml:brushProperty name="tip" value="rectangle"/>
+      <inkml:brushProperty name="rasterOp" value="maskPen"/>
+      <inkml:brushProperty name="ignorePressure" value="1"/>
+    </inkml:brush>
+  </inkml:definitions>
+  <inkml:trace contextRef="#ctx0" brushRef="#br0">0 1 0,'4402'20'0</inkml:trace>
+</inkml:ink>
+</file>
+
+<file path=word/ink/ink5.xml><?xml version="1.0" encoding="utf-8"?>
+<inkml:ink xmlns:inkml="http://www.w3.org/2003/InkML">
+  <inkml:definitions>
+    <inkml:context xml:id="ctx0">
+      <inkml:inkSource xml:id="inkSrc0">
+        <inkml:traceFormat>
+          <inkml:channel name="X" type="integer" min="-2.14748E9" max="2.14748E9" units="cm"/>
+          <inkml:channel name="Y" type="integer" min="-2.14748E9" max="2.14748E9" units="cm"/>
+        </inkml:traceFormat>
+        <inkml:channelProperties>
+          <inkml:channelProperty channel="X" name="resolution" value="1000" units="1/cm"/>
+          <inkml:channelProperty channel="Y" name="resolution" value="1000" units="1/cm"/>
+        </inkml:channelProperties>
+      </inkml:inkSource>
+      <inkml:timestamp xml:id="ts0" timeString="2025-06-23T05:20:42.495"/>
+    </inkml:context>
+    <inkml:brush xml:id="br0">
+      <inkml:brushProperty name="width" value="0.3" units="cm"/>
+      <inkml:brushProperty name="height" value="0.6" units="cm"/>
+      <inkml:brushProperty name="color" value="#FFFC00"/>
+      <inkml:brushProperty name="tip" value="rectangle"/>
+      <inkml:brushProperty name="rasterOp" value="maskPen"/>
+      <inkml:brushProperty name="ignorePressure" value="1"/>
+    </inkml:brush>
+  </inkml:definitions>
+  <inkml:trace contextRef="#ctx0" brushRef="#br0">0 171,'293'2,"317"-4,-412-9,70 0,-191 12,54 0,188-22,-10-1,-231 19,158-15,-64 7,37-1,-42 2,7-1,207-4,-195 9,-117 6,88-11,-72 3,147 5,-116 5,-98-2</inkml:trace>
+</inkml:ink>
+</file>
+
+<file path=word/ink/ink6.xml><?xml version="1.0" encoding="utf-8"?>
+<inkml:ink xmlns:inkml="http://www.w3.org/2003/InkML">
+  <inkml:definitions>
+    <inkml:context xml:id="ctx0">
+      <inkml:inkSource xml:id="inkSrc0">
+        <inkml:traceFormat>
+          <inkml:channel name="X" type="integer" min="-2.14748E9" max="2.14748E9" units="cm"/>
+          <inkml:channel name="Y" type="integer" min="-2.14748E9" max="2.14748E9" units="cm"/>
+        </inkml:traceFormat>
+        <inkml:channelProperties>
+          <inkml:channelProperty channel="X" name="resolution" value="1000" units="1/cm"/>
+          <inkml:channelProperty channel="Y" name="resolution" value="1000" units="1/cm"/>
+        </inkml:channelProperties>
+      </inkml:inkSource>
+      <inkml:timestamp xml:id="ts0" timeString="2025-06-23T05:20:39.788"/>
+    </inkml:context>
+    <inkml:brush xml:id="br0">
+      <inkml:brushProperty name="width" value="0.3" units="cm"/>
+      <inkml:brushProperty name="height" value="0.6" units="cm"/>
+      <inkml:brushProperty name="color" value="#FFFC00"/>
+      <inkml:brushProperty name="tip" value="rectangle"/>
+      <inkml:brushProperty name="rasterOp" value="maskPen"/>
+      <inkml:brushProperty name="ignorePressure" value="1"/>
+    </inkml:brush>
+  </inkml:definitions>
+  <inkml:trace contextRef="#ctx0" brushRef="#br0">0 86,'28'1,"47"9,-45-5,36 1,86 8,-88-7,4 2,-31-3,58 1,1295-8,-1334-2,92-16,36-2,-34 10,43 0,76-10,3 0,622 22,-876-2,-1-1,0-1,1 0,24-9,-23 6,0 1,0 1,23-2,-24 5</inkml:trace>
+</inkml:ink>
+</file>
+
+<file path=word/ink/ink7.xml><?xml version="1.0" encoding="utf-8"?>
+<inkml:ink xmlns:inkml="http://www.w3.org/2003/InkML">
+  <inkml:definitions>
+    <inkml:context xml:id="ctx0">
+      <inkml:inkSource xml:id="inkSrc0">
+        <inkml:traceFormat>
+          <inkml:channel name="X" type="integer" min="-2.14748E9" max="2.14748E9" units="cm"/>
+          <inkml:channel name="Y" type="integer" min="-2.14748E9" max="2.14748E9" units="cm"/>
+        </inkml:traceFormat>
+        <inkml:channelProperties>
+          <inkml:channelProperty channel="X" name="resolution" value="1000" units="1/cm"/>
+          <inkml:channelProperty channel="Y" name="resolution" value="1000" units="1/cm"/>
+        </inkml:channelProperties>
+      </inkml:inkSource>
+      <inkml:timestamp xml:id="ts0" timeString="2025-06-23T05:20:02.857"/>
+    </inkml:context>
+    <inkml:brush xml:id="br0">
+      <inkml:brushProperty name="width" value="0.3" units="cm"/>
+      <inkml:brushProperty name="height" value="0.6" units="cm"/>
+      <inkml:brushProperty name="color" value="#FFFC00"/>
+      <inkml:brushProperty name="tip" value="rectangle"/>
+      <inkml:brushProperty name="rasterOp" value="maskPen"/>
+      <inkml:brushProperty name="ignorePressure" value="1"/>
+    </inkml:brush>
+  </inkml:definitions>
+  <inkml:trace contextRef="#ctx0" brushRef="#br0">0 0,'1242'0,"-1222"1,1 1,26 7,-26-5,0-1,26 1,990-5,-1019 1</inkml:trace>
+</inkml:ink>
+</file>
+
 <file path=word/theme/theme1.xml><?xml version="1.0" encoding="utf-8"?>
 <a:theme xmlns:a="http://schemas.openxmlformats.org/drawingml/2006/main" name="Office Theme">
   <a:themeElements>

</xml_diff>